<commit_message>
Written 312 the revenge
</commit_message>
<xml_diff>
--- a/classes/CIS312/week1/written_W1.docx
+++ b/classes/CIS312/week1/written_W1.docx
@@ -118,7 +118,21 @@
         <w:rPr>
           <w:rFonts w:ascii="Arial" w:hAnsi="Arial" w:cs="Arial"/>
         </w:rPr>
-        <w:t xml:space="preserve">little clarity that they are subject to interpretation.  </w:t>
+        <w:t>little clarity that they are subject to</w:t>
+      </w:r>
+      <w:r>
+        <w:rPr>
+          <w:rFonts w:ascii="Arial" w:hAnsi="Arial" w:cs="Arial"/>
+        </w:rPr>
+        <w:t xml:space="preserve"> arbitrary</w:t>
+      </w:r>
+      <w:bookmarkStart w:id="0" w:name="_GoBack"/>
+      <w:bookmarkEnd w:id="0"/>
+      <w:r>
+        <w:rPr>
+          <w:rFonts w:ascii="Arial" w:hAnsi="Arial" w:cs="Arial"/>
+        </w:rPr>
+        <w:t xml:space="preserve"> interpretation.  </w:t>
       </w:r>
     </w:p>
     <w:p>
@@ -284,14 +298,24 @@
         </w:rPr>
         <w:t>does</w:t>
       </w:r>
-      <w:bookmarkStart w:id="0" w:name="_GoBack"/>
-      <w:bookmarkEnd w:id="0"/>
       <w:proofErr w:type="gramEnd"/>
       <w:r>
         <w:rPr>
           <w:rFonts w:ascii="Arial" w:hAnsi="Arial" w:cs="Arial"/>
         </w:rPr>
-        <w:t xml:space="preserve"> see this a nice to have or a possible to have.</w:t>
+        <w:t xml:space="preserve"> see this a</w:t>
+      </w:r>
+      <w:r>
+        <w:rPr>
+          <w:rFonts w:ascii="Arial" w:hAnsi="Arial" w:cs="Arial"/>
+        </w:rPr>
+        <w:t>s a</w:t>
+      </w:r>
+      <w:r>
+        <w:rPr>
+          <w:rFonts w:ascii="Arial" w:hAnsi="Arial" w:cs="Arial"/>
+        </w:rPr>
+        <w:t xml:space="preserve"> nice to have or a possible to have.</w:t>
       </w:r>
     </w:p>
     <w:p>
@@ -1779,7 +1803,7 @@
 </file>
 
 <file path=customXml/itemProps1.xml><?xml version="1.0" encoding="utf-8"?>
-<ds:datastoreItem xmlns:ds="http://schemas.openxmlformats.org/officeDocument/2006/customXml" ds:itemID="{A99C6AAF-6DD6-8041-9390-14CF16C01C37}">
+<ds:datastoreItem xmlns:ds="http://schemas.openxmlformats.org/officeDocument/2006/customXml" ds:itemID="{8EE934F4-C089-D44E-9A4F-3D24DF6B4E63}">
   <ds:schemaRefs>
     <ds:schemaRef ds:uri="http://schemas.openxmlformats.org/officeDocument/2006/bibliography"/>
   </ds:schemaRefs>

</xml_diff>